<commit_message>
Updated External Specs details & Functional Requirement
</commit_message>
<xml_diff>
--- a/Documents/Requirement.docx
+++ b/Documents/Requirement.docx
@@ -119,6 +119,15 @@
         </w:rPr>
         <w:t>Requirement Specification</w:t>
       </w:r>
+      <w:r>
+        <w:rPr>
+          <w:rFonts w:ascii="Times New Roman" w:hAnsi="Times New Roman"/>
+          <w:b/>
+          <w:sz w:val="36"/>
+          <w:szCs w:val="28"/>
+        </w:rPr>
+        <w:t>s</w:t>
+      </w:r>
     </w:p>
     <w:p>
       <w:pPr>
@@ -299,18 +308,26 @@
           <w:sz w:val="28"/>
           <w:szCs w:val="28"/>
         </w:rPr>
-        <w:t xml:space="preserve">Avanti </w:t>
+        <w:t>Avanti Dorle</w:t>
       </w:r>
-      <w:proofErr w:type="spellStart"/>
+    </w:p>
+    <w:p>
+      <w:pPr>
+        <w:ind w:left="3600"/>
+        <w:rPr>
+          <w:rFonts w:ascii="Times New Roman" w:hAnsi="Times New Roman"/>
+          <w:sz w:val="28"/>
+          <w:szCs w:val="28"/>
+        </w:rPr>
+      </w:pPr>
       <w:r>
         <w:rPr>
           <w:rFonts w:ascii="Times New Roman" w:hAnsi="Times New Roman"/>
           <w:sz w:val="28"/>
           <w:szCs w:val="28"/>
         </w:rPr>
-        <w:t>Dorle</w:t>
+        <w:t>Apurva Surve</w:t>
       </w:r>
-      <w:proofErr w:type="spellEnd"/>
     </w:p>
     <w:p>
       <w:pPr>
@@ -327,18 +344,26 @@
           <w:sz w:val="28"/>
           <w:szCs w:val="28"/>
         </w:rPr>
-        <w:t xml:space="preserve">Apurva </w:t>
+        <w:t>Mayank Nagpurkar</w:t>
       </w:r>
-      <w:proofErr w:type="spellStart"/>
+    </w:p>
+    <w:p>
+      <w:pPr>
+        <w:ind w:left="3600"/>
+        <w:rPr>
+          <w:rFonts w:ascii="Times New Roman" w:hAnsi="Times New Roman"/>
+          <w:sz w:val="28"/>
+          <w:szCs w:val="28"/>
+        </w:rPr>
+      </w:pPr>
       <w:r>
         <w:rPr>
           <w:rFonts w:ascii="Times New Roman" w:hAnsi="Times New Roman"/>
           <w:sz w:val="28"/>
           <w:szCs w:val="28"/>
         </w:rPr>
-        <w:t>Surve</w:t>
+        <w:t>Purva Ekatpure</w:t>
       </w:r>
-      <w:proofErr w:type="spellEnd"/>
     </w:p>
     <w:p>
       <w:pPr>
@@ -355,84 +380,8 @@
           <w:sz w:val="28"/>
           <w:szCs w:val="28"/>
         </w:rPr>
-        <w:t xml:space="preserve">Mayank </w:t>
+        <w:t>Shivkumar Patil</w:t>
       </w:r>
-      <w:proofErr w:type="spellStart"/>
-      <w:r>
-        <w:rPr>
-          <w:rFonts w:ascii="Times New Roman" w:hAnsi="Times New Roman"/>
-          <w:sz w:val="28"/>
-          <w:szCs w:val="28"/>
-        </w:rPr>
-        <w:t>Nagpurkar</w:t>
-      </w:r>
-      <w:proofErr w:type="spellEnd"/>
-    </w:p>
-    <w:p>
-      <w:pPr>
-        <w:ind w:left="3600"/>
-        <w:rPr>
-          <w:rFonts w:ascii="Times New Roman" w:hAnsi="Times New Roman"/>
-          <w:sz w:val="28"/>
-          <w:szCs w:val="28"/>
-        </w:rPr>
-      </w:pPr>
-      <w:proofErr w:type="spellStart"/>
-      <w:r>
-        <w:rPr>
-          <w:rFonts w:ascii="Times New Roman" w:hAnsi="Times New Roman"/>
-          <w:sz w:val="28"/>
-          <w:szCs w:val="28"/>
-        </w:rPr>
-        <w:t>Purva</w:t>
-      </w:r>
-      <w:proofErr w:type="spellEnd"/>
-      <w:r>
-        <w:rPr>
-          <w:rFonts w:ascii="Times New Roman" w:hAnsi="Times New Roman"/>
-          <w:sz w:val="28"/>
-          <w:szCs w:val="28"/>
-        </w:rPr>
-        <w:t xml:space="preserve"> </w:t>
-      </w:r>
-      <w:proofErr w:type="spellStart"/>
-      <w:r>
-        <w:rPr>
-          <w:rFonts w:ascii="Times New Roman" w:hAnsi="Times New Roman"/>
-          <w:sz w:val="28"/>
-          <w:szCs w:val="28"/>
-        </w:rPr>
-        <w:t>Ekatpure</w:t>
-      </w:r>
-      <w:proofErr w:type="spellEnd"/>
-    </w:p>
-    <w:p>
-      <w:pPr>
-        <w:ind w:left="3600"/>
-        <w:rPr>
-          <w:rFonts w:ascii="Times New Roman" w:hAnsi="Times New Roman"/>
-          <w:sz w:val="28"/>
-          <w:szCs w:val="28"/>
-        </w:rPr>
-      </w:pPr>
-      <w:r>
-        <w:rPr>
-          <w:rFonts w:ascii="Times New Roman" w:hAnsi="Times New Roman"/>
-          <w:sz w:val="28"/>
-          <w:szCs w:val="28"/>
-        </w:rPr>
-        <w:t xml:space="preserve">Shivkumar </w:t>
-      </w:r>
-      <w:proofErr w:type="spellStart"/>
-      <w:r>
-        <w:rPr>
-          <w:rFonts w:ascii="Times New Roman" w:hAnsi="Times New Roman"/>
-          <w:sz w:val="28"/>
-          <w:szCs w:val="28"/>
-        </w:rPr>
-        <w:t>Patil</w:t>
-      </w:r>
-      <w:proofErr w:type="spellEnd"/>
     </w:p>
     <w:p>
       <w:pPr>
@@ -827,33 +776,6 @@
     </w:p>
     <w:p>
       <w:pPr>
-        <w:rPr>
-          <w:rFonts w:ascii="Times New Roman" w:hAnsi="Times New Roman"/>
-          <w:sz w:val="28"/>
-          <w:szCs w:val="28"/>
-        </w:rPr>
-      </w:pPr>
-    </w:p>
-    <w:p>
-      <w:pPr>
-        <w:rPr>
-          <w:rFonts w:ascii="Times New Roman" w:hAnsi="Times New Roman"/>
-          <w:sz w:val="28"/>
-          <w:szCs w:val="28"/>
-        </w:rPr>
-      </w:pPr>
-    </w:p>
-    <w:p>
-      <w:pPr>
-        <w:rPr>
-          <w:rFonts w:ascii="Times New Roman" w:hAnsi="Times New Roman"/>
-          <w:sz w:val="28"/>
-          <w:szCs w:val="28"/>
-        </w:rPr>
-      </w:pPr>
-    </w:p>
-    <w:p>
-      <w:pPr>
         <w:pStyle w:val="ListParagraph"/>
         <w:numPr>
           <w:ilvl w:val="0"/>
@@ -873,6 +795,7 @@
           <w:sz w:val="32"/>
           <w:szCs w:val="28"/>
         </w:rPr>
+        <w:lastRenderedPageBreak/>
         <w:t>Problem Statement:</w:t>
       </w:r>
     </w:p>
@@ -890,7 +813,7 @@
           <w:sz w:val="24"/>
           <w:szCs w:val="28"/>
         </w:rPr>
-        <w:t>Creating a clone of Plants vs Zombies game, which is a desktop application. The aim of this project is to protect</w:t>
+        <w:t>Create</w:t>
       </w:r>
       <w:r>
         <w:rPr>
@@ -898,31 +821,7 @@
           <w:sz w:val="24"/>
           <w:szCs w:val="28"/>
         </w:rPr>
-        <w:t xml:space="preserve"> user’s</w:t>
-      </w:r>
-      <w:r>
-        <w:rPr>
-          <w:rFonts w:ascii="Times New Roman" w:hAnsi="Times New Roman"/>
-          <w:sz w:val="24"/>
-          <w:szCs w:val="28"/>
-        </w:rPr>
-        <w:t xml:space="preserve"> house </w:t>
-      </w:r>
-      <w:r>
-        <w:rPr>
-          <w:rFonts w:ascii="Times New Roman" w:hAnsi="Times New Roman"/>
-          <w:sz w:val="24"/>
-          <w:szCs w:val="28"/>
-        </w:rPr>
-        <w:t xml:space="preserve">from zombies </w:t>
-      </w:r>
-      <w:r>
-        <w:rPr>
-          <w:rFonts w:ascii="Times New Roman" w:hAnsi="Times New Roman"/>
-          <w:sz w:val="24"/>
-          <w:szCs w:val="28"/>
-        </w:rPr>
-        <w:t>using different plants.</w:t>
+        <w:t xml:space="preserve"> a clone of Plants vs Zombies game.</w:t>
       </w:r>
     </w:p>
     <w:p>
@@ -972,7 +871,63 @@
           <w:sz w:val="24"/>
           <w:szCs w:val="24"/>
         </w:rPr>
-        <w:t>Plant vs Zombies is a tower defense game where you protect your backyard from hordes of zombie using magical plant.</w:t>
+        <w:t>Plant vs Zombies is a tower defense game where you prote</w:t>
+      </w:r>
+      <w:r>
+        <w:rPr>
+          <w:rFonts w:ascii="Times New Roman" w:hAnsi="Times New Roman"/>
+          <w:sz w:val="24"/>
+          <w:szCs w:val="24"/>
+        </w:rPr>
+        <w:t xml:space="preserve">ct your backyard from hordes of </w:t>
+      </w:r>
+      <w:r>
+        <w:rPr>
+          <w:rFonts w:ascii="Times New Roman" w:hAnsi="Times New Roman"/>
+          <w:sz w:val="24"/>
+          <w:szCs w:val="24"/>
+        </w:rPr>
+        <w:t xml:space="preserve">attacking </w:t>
+      </w:r>
+      <w:r>
+        <w:rPr>
+          <w:rFonts w:ascii="Times New Roman" w:hAnsi="Times New Roman"/>
+          <w:sz w:val="24"/>
+          <w:szCs w:val="24"/>
+        </w:rPr>
+        <w:t>zombie</w:t>
+      </w:r>
+      <w:r>
+        <w:rPr>
+          <w:rFonts w:ascii="Times New Roman" w:hAnsi="Times New Roman"/>
+          <w:sz w:val="24"/>
+          <w:szCs w:val="24"/>
+        </w:rPr>
+        <w:t>s</w:t>
+      </w:r>
+      <w:r>
+        <w:rPr>
+          <w:rFonts w:ascii="Times New Roman" w:hAnsi="Times New Roman"/>
+          <w:sz w:val="24"/>
+          <w:szCs w:val="24"/>
+        </w:rPr>
+        <w:t xml:space="preserve"> using magical plant</w:t>
+      </w:r>
+      <w:r>
+        <w:rPr>
+          <w:rFonts w:ascii="Times New Roman" w:hAnsi="Times New Roman"/>
+          <w:sz w:val="24"/>
+          <w:szCs w:val="24"/>
+        </w:rPr>
+        <w:t>s</w:t>
+      </w:r>
+      <w:r>
+        <w:rPr>
+          <w:rFonts w:ascii="Times New Roman" w:hAnsi="Times New Roman"/>
+          <w:sz w:val="24"/>
+          <w:szCs w:val="24"/>
+        </w:rPr>
+        <w:t>.</w:t>
       </w:r>
     </w:p>
     <w:p>
@@ -1030,7 +985,23 @@
           <w:sz w:val="24"/>
           <w:szCs w:val="24"/>
         </w:rPr>
-        <w:t>ser uses different plants and objects to fi</w:t>
+        <w:t>ser us</w:t>
+      </w:r>
+      <w:r>
+        <w:rPr>
+          <w:rFonts w:ascii="Times New Roman" w:hAnsi="Times New Roman"/>
+          <w:sz w:val="24"/>
+          <w:szCs w:val="24"/>
+        </w:rPr>
+        <w:t xml:space="preserve">es different plants </w:t>
+      </w:r>
+      <w:r>
+        <w:rPr>
+          <w:rFonts w:ascii="Times New Roman" w:hAnsi="Times New Roman"/>
+          <w:sz w:val="24"/>
+          <w:szCs w:val="24"/>
+        </w:rPr>
+        <w:t>to fi</w:t>
       </w:r>
       <w:r>
         <w:rPr>
@@ -1046,172 +1017,87 @@
           <w:sz w:val="24"/>
           <w:szCs w:val="24"/>
         </w:rPr>
-        <w:t>the house. He must acquire maximum sunlight to buy different plants and form tactical army formation that fight the zombies.</w:t>
+        <w:t>the house. He must acquire maximum sunlight</w:t>
       </w:r>
-    </w:p>
-    <w:p>
-      <w:pPr>
+      <w:r>
         <w:rPr>
           <w:rFonts w:ascii="Times New Roman" w:hAnsi="Times New Roman"/>
           <w:sz w:val="24"/>
           <w:szCs w:val="24"/>
         </w:rPr>
-      </w:pPr>
-    </w:p>
-    <w:p>
-      <w:pPr>
-        <w:pStyle w:val="ListParagraph"/>
-        <w:numPr>
-          <w:ilvl w:val="0"/>
-          <w:numId w:val="3"/>
-        </w:numPr>
-        <w:rPr>
-          <w:rFonts w:ascii="Times New Roman" w:hAnsi="Times New Roman"/>
-          <w:b/>
-          <w:sz w:val="32"/>
-          <w:szCs w:val="28"/>
-        </w:rPr>
-      </w:pPr>
+        <w:t xml:space="preserve"> (</w:t>
+      </w:r>
       <w:r>
         <w:rPr>
           <w:rFonts w:ascii="Times New Roman" w:hAnsi="Times New Roman"/>
-          <w:b/>
-          <w:sz w:val="32"/>
-          <w:szCs w:val="28"/>
-        </w:rPr>
-        <w:t>Purpose:</w:t>
+          <w:sz w:val="24"/>
+          <w:szCs w:val="24"/>
+        </w:rPr>
+        <w:t>which are a source of energy</w:t>
       </w:r>
-    </w:p>
-    <w:p>
-      <w:pPr>
+      <w:r>
         <w:rPr>
           <w:rFonts w:ascii="Times New Roman" w:hAnsi="Times New Roman"/>
           <w:sz w:val="24"/>
           <w:szCs w:val="24"/>
         </w:rPr>
-      </w:pPr>
+        <w:t>)</w:t>
+      </w:r>
       <w:r>
         <w:rPr>
           <w:rFonts w:ascii="Times New Roman" w:hAnsi="Times New Roman"/>
           <w:sz w:val="24"/>
           <w:szCs w:val="24"/>
         </w:rPr>
-        <w:t>Game should be fair, rewarding and entertaining.</w:t>
+        <w:t xml:space="preserve"> </w:t>
       </w:r>
-    </w:p>
-    <w:p>
-      <w:pPr>
+      <w:r>
         <w:rPr>
           <w:rFonts w:ascii="Times New Roman" w:hAnsi="Times New Roman"/>
           <w:sz w:val="24"/>
-          <w:szCs w:val="28"/>
-        </w:rPr>
-      </w:pPr>
-    </w:p>
-    <w:p>
-      <w:pPr>
+          <w:szCs w:val="24"/>
+        </w:rPr>
+        <w:t xml:space="preserve">and </w:t>
+      </w:r>
+      <w:r>
         <w:rPr>
           <w:rFonts w:ascii="Times New Roman" w:hAnsi="Times New Roman"/>
           <w:sz w:val="24"/>
-          <w:szCs w:val="28"/>
-        </w:rPr>
-      </w:pPr>
-    </w:p>
-    <w:p>
-      <w:pPr>
+          <w:szCs w:val="24"/>
+        </w:rPr>
+        <w:t xml:space="preserve">buy different plants </w:t>
+      </w:r>
+      <w:r>
         <w:rPr>
           <w:rFonts w:ascii="Times New Roman" w:hAnsi="Times New Roman"/>
           <w:sz w:val="24"/>
-          <w:szCs w:val="28"/>
-        </w:rPr>
-      </w:pPr>
-    </w:p>
-    <w:p>
-      <w:pPr>
+          <w:szCs w:val="24"/>
+        </w:rPr>
+        <w:t>and form tactical army</w:t>
+      </w:r>
+      <w:r>
         <w:rPr>
           <w:rFonts w:ascii="Times New Roman" w:hAnsi="Times New Roman"/>
           <w:sz w:val="24"/>
-          <w:szCs w:val="28"/>
-        </w:rPr>
-      </w:pPr>
-    </w:p>
-    <w:p>
-      <w:pPr>
+          <w:szCs w:val="24"/>
+        </w:rPr>
+        <w:t xml:space="preserve"> that fight</w:t>
+      </w:r>
+      <w:r>
         <w:rPr>
           <w:rFonts w:ascii="Times New Roman" w:hAnsi="Times New Roman"/>
           <w:sz w:val="24"/>
-          <w:szCs w:val="28"/>
-        </w:rPr>
-      </w:pPr>
-    </w:p>
-    <w:p>
-      <w:pPr>
+          <w:szCs w:val="24"/>
+        </w:rPr>
+        <w:t>s</w:t>
+      </w:r>
+      <w:r>
         <w:rPr>
           <w:rFonts w:ascii="Times New Roman" w:hAnsi="Times New Roman"/>
           <w:sz w:val="24"/>
-          <w:szCs w:val="28"/>
-        </w:rPr>
-      </w:pPr>
-    </w:p>
-    <w:p>
-      <w:pPr>
-        <w:rPr>
-          <w:rFonts w:ascii="Times New Roman" w:hAnsi="Times New Roman"/>
-          <w:sz w:val="24"/>
-          <w:szCs w:val="28"/>
-        </w:rPr>
-      </w:pPr>
-    </w:p>
-    <w:p>
-      <w:pPr>
-        <w:rPr>
-          <w:rFonts w:ascii="Times New Roman" w:hAnsi="Times New Roman"/>
-          <w:sz w:val="24"/>
-          <w:szCs w:val="28"/>
-        </w:rPr>
-      </w:pPr>
-    </w:p>
-    <w:p>
-      <w:pPr>
-        <w:rPr>
-          <w:rFonts w:ascii="Times New Roman" w:hAnsi="Times New Roman"/>
-          <w:sz w:val="24"/>
-          <w:szCs w:val="28"/>
-        </w:rPr>
-      </w:pPr>
-    </w:p>
-    <w:p>
-      <w:pPr>
-        <w:rPr>
-          <w:rFonts w:ascii="Times New Roman" w:hAnsi="Times New Roman"/>
-          <w:sz w:val="24"/>
-          <w:szCs w:val="28"/>
-        </w:rPr>
-      </w:pPr>
-    </w:p>
-    <w:p>
-      <w:pPr>
-        <w:pStyle w:val="ListParagraph"/>
-        <w:numPr>
-          <w:ilvl w:val="0"/>
-          <w:numId w:val="3"/>
-        </w:numPr>
-        <w:rPr>
-          <w:rFonts w:ascii="Times New Roman" w:hAnsi="Times New Roman"/>
-          <w:b/>
-          <w:sz w:val="32"/>
-          <w:szCs w:val="28"/>
-        </w:rPr>
-      </w:pPr>
-      <w:r>
-        <w:rPr>
-          <w:rFonts w:ascii="Times New Roman" w:hAnsi="Times New Roman"/>
-          <w:b/>
-          <w:sz w:val="32"/>
-          <w:szCs w:val="28"/>
-        </w:rPr>
-        <w:lastRenderedPageBreak/>
-        <w:t>Model Diagram:</w:t>
+          <w:szCs w:val="24"/>
+        </w:rPr>
+        <w:t xml:space="preserve"> the zombies.</w:t>
       </w:r>
     </w:p>
     <w:p>
@@ -1230,7 +1116,7 @@
           <w:szCs w:val="24"/>
         </w:rPr>
         <w:drawing>
-          <wp:inline distT="0" distB="0" distL="0" distR="0" wp14:anchorId="7AEC6099" wp14:editId="35BFE01B">
+          <wp:inline distT="0" distB="0" distL="0" distR="0" wp14:anchorId="23338CE4" wp14:editId="326E4317">
             <wp:extent cx="5943600" cy="4067810"/>
             <wp:effectExtent l="0" t="0" r="0" b="8890"/>
             <wp:docPr id="1" name="Picture 1"/>
@@ -1276,127 +1162,6 @@
       <w:pPr>
         <w:rPr>
           <w:rFonts w:ascii="Times New Roman" w:hAnsi="Times New Roman"/>
-          <w:noProof/>
-          <w:sz w:val="24"/>
-          <w:szCs w:val="24"/>
-        </w:rPr>
-      </w:pPr>
-    </w:p>
-    <w:p>
-      <w:pPr>
-        <w:rPr>
-          <w:rFonts w:ascii="Times New Roman" w:hAnsi="Times New Roman"/>
-          <w:noProof/>
-          <w:sz w:val="24"/>
-          <w:szCs w:val="24"/>
-        </w:rPr>
-      </w:pPr>
-    </w:p>
-    <w:p>
-      <w:pPr>
-        <w:rPr>
-          <w:rFonts w:ascii="Times New Roman" w:hAnsi="Times New Roman"/>
-          <w:noProof/>
-          <w:sz w:val="24"/>
-          <w:szCs w:val="24"/>
-        </w:rPr>
-      </w:pPr>
-    </w:p>
-    <w:p>
-      <w:pPr>
-        <w:rPr>
-          <w:rFonts w:ascii="Times New Roman" w:hAnsi="Times New Roman"/>
-          <w:noProof/>
-          <w:sz w:val="24"/>
-          <w:szCs w:val="24"/>
-        </w:rPr>
-      </w:pPr>
-    </w:p>
-    <w:p>
-      <w:pPr>
-        <w:rPr>
-          <w:rFonts w:ascii="Times New Roman" w:hAnsi="Times New Roman"/>
-          <w:noProof/>
-          <w:sz w:val="24"/>
-          <w:szCs w:val="24"/>
-        </w:rPr>
-      </w:pPr>
-    </w:p>
-    <w:p>
-      <w:pPr>
-        <w:rPr>
-          <w:rFonts w:ascii="Times New Roman" w:hAnsi="Times New Roman"/>
-          <w:noProof/>
-          <w:sz w:val="24"/>
-          <w:szCs w:val="24"/>
-        </w:rPr>
-      </w:pPr>
-    </w:p>
-    <w:p>
-      <w:pPr>
-        <w:rPr>
-          <w:rFonts w:ascii="Times New Roman" w:hAnsi="Times New Roman"/>
-          <w:noProof/>
-          <w:sz w:val="24"/>
-          <w:szCs w:val="24"/>
-        </w:rPr>
-      </w:pPr>
-    </w:p>
-    <w:p>
-      <w:pPr>
-        <w:rPr>
-          <w:rFonts w:ascii="Times New Roman" w:hAnsi="Times New Roman"/>
-          <w:noProof/>
-          <w:sz w:val="24"/>
-          <w:szCs w:val="24"/>
-        </w:rPr>
-      </w:pPr>
-    </w:p>
-    <w:p>
-      <w:pPr>
-        <w:rPr>
-          <w:rFonts w:ascii="Times New Roman" w:hAnsi="Times New Roman"/>
-          <w:noProof/>
-          <w:sz w:val="24"/>
-          <w:szCs w:val="24"/>
-        </w:rPr>
-      </w:pPr>
-    </w:p>
-    <w:p>
-      <w:pPr>
-        <w:rPr>
-          <w:rFonts w:ascii="Times New Roman" w:hAnsi="Times New Roman"/>
-          <w:noProof/>
-          <w:sz w:val="24"/>
-          <w:szCs w:val="24"/>
-        </w:rPr>
-      </w:pPr>
-    </w:p>
-    <w:p>
-      <w:pPr>
-        <w:rPr>
-          <w:rFonts w:ascii="Times New Roman" w:hAnsi="Times New Roman"/>
-          <w:noProof/>
-          <w:sz w:val="24"/>
-          <w:szCs w:val="24"/>
-        </w:rPr>
-      </w:pPr>
-    </w:p>
-    <w:p>
-      <w:pPr>
-        <w:rPr>
-          <w:rFonts w:ascii="Times New Roman" w:hAnsi="Times New Roman"/>
-          <w:noProof/>
-          <w:sz w:val="24"/>
-          <w:szCs w:val="24"/>
-        </w:rPr>
-      </w:pPr>
-    </w:p>
-    <w:p>
-      <w:pPr>
-        <w:rPr>
-          <w:rFonts w:ascii="Times New Roman" w:hAnsi="Times New Roman"/>
-          <w:noProof/>
           <w:sz w:val="24"/>
           <w:szCs w:val="24"/>
         </w:rPr>
@@ -1413,7 +1178,7 @@
           <w:rFonts w:ascii="Times New Roman" w:hAnsi="Times New Roman"/>
           <w:b/>
           <w:sz w:val="32"/>
-          <w:szCs w:val="24"/>
+          <w:szCs w:val="28"/>
         </w:rPr>
       </w:pPr>
       <w:r>
@@ -1421,9 +1186,77 @@
           <w:rFonts w:ascii="Times New Roman" w:hAnsi="Times New Roman"/>
           <w:b/>
           <w:sz w:val="32"/>
-          <w:szCs w:val="24"/>
-        </w:rPr>
-        <w:lastRenderedPageBreak/>
+          <w:szCs w:val="28"/>
+        </w:rPr>
+        <w:t>Purpose:</w:t>
+      </w:r>
+    </w:p>
+    <w:p>
+      <w:pPr>
+        <w:rPr>
+          <w:rFonts w:ascii="Times New Roman" w:hAnsi="Times New Roman"/>
+          <w:sz w:val="24"/>
+          <w:szCs w:val="24"/>
+        </w:rPr>
+      </w:pPr>
+      <w:r>
+        <w:rPr>
+          <w:rFonts w:ascii="Times New Roman" w:hAnsi="Times New Roman"/>
+          <w:sz w:val="24"/>
+          <w:szCs w:val="24"/>
+        </w:rPr>
+        <w:t xml:space="preserve">Game should be fair, rewarding </w:t>
+      </w:r>
+      <w:r>
+        <w:rPr>
+          <w:rFonts w:ascii="Times New Roman" w:hAnsi="Times New Roman"/>
+          <w:sz w:val="24"/>
+          <w:szCs w:val="24"/>
+        </w:rPr>
+        <w:t>and entertaining</w:t>
+      </w:r>
+    </w:p>
+    <w:p>
+      <w:pPr>
+        <w:rPr>
+          <w:rFonts w:ascii="Times New Roman" w:hAnsi="Times New Roman"/>
+          <w:noProof/>
+          <w:sz w:val="24"/>
+          <w:szCs w:val="24"/>
+        </w:rPr>
+      </w:pPr>
+    </w:p>
+    <w:p>
+      <w:pPr>
+        <w:rPr>
+          <w:rFonts w:ascii="Times New Roman" w:hAnsi="Times New Roman"/>
+          <w:noProof/>
+          <w:sz w:val="24"/>
+          <w:szCs w:val="24"/>
+        </w:rPr>
+      </w:pPr>
+    </w:p>
+    <w:p>
+      <w:pPr>
+        <w:pStyle w:val="ListParagraph"/>
+        <w:numPr>
+          <w:ilvl w:val="0"/>
+          <w:numId w:val="3"/>
+        </w:numPr>
+        <w:rPr>
+          <w:rFonts w:ascii="Times New Roman" w:hAnsi="Times New Roman"/>
+          <w:b/>
+          <w:sz w:val="32"/>
+          <w:szCs w:val="24"/>
+        </w:rPr>
+      </w:pPr>
+      <w:r>
+        <w:rPr>
+          <w:rFonts w:ascii="Times New Roman" w:hAnsi="Times New Roman"/>
+          <w:b/>
+          <w:sz w:val="32"/>
+          <w:szCs w:val="24"/>
+        </w:rPr>
         <w:t>Requirement</w:t>
       </w:r>
       <w:r>
@@ -1435,15 +1268,25 @@
         </w:rPr>
         <w:t>s</w:t>
       </w:r>
-      <w:bookmarkStart w:id="0" w:name="_GoBack"/>
-      <w:bookmarkEnd w:id="0"/>
+    </w:p>
+    <w:p>
+      <w:pPr>
+        <w:pStyle w:val="ListParagraph"/>
+        <w:ind w:left="360"/>
+        <w:rPr>
+          <w:rFonts w:ascii="Times New Roman" w:hAnsi="Times New Roman"/>
+          <w:b/>
+          <w:sz w:val="32"/>
+          <w:szCs w:val="24"/>
+        </w:rPr>
+      </w:pPr>
     </w:p>
     <w:p>
       <w:pPr>
         <w:pStyle w:val="ListParagraph"/>
         <w:numPr>
           <w:ilvl w:val="1"/>
-          <w:numId w:val="16"/>
+          <w:numId w:val="17"/>
         </w:numPr>
         <w:rPr>
           <w:rFonts w:ascii="Times New Roman" w:hAnsi="Times New Roman"/>
@@ -1855,8 +1698,18 @@
                 <w:sz w:val="24"/>
                 <w:szCs w:val="24"/>
               </w:rPr>
-              <w:t xml:space="preserve">Panel to select different plants </w:t>
-            </w:r>
+              <w:t>P</w:t>
+            </w:r>
+            <w:r>
+              <w:rPr>
+                <w:rFonts w:ascii="Times New Roman" w:hAnsi="Times New Roman"/>
+                <w:sz w:val="24"/>
+                <w:szCs w:val="24"/>
+              </w:rPr>
+              <w:t>anel to select different plant seeds</w:t>
+            </w:r>
+            <w:bookmarkStart w:id="0" w:name="_GoBack"/>
+            <w:bookmarkEnd w:id="0"/>
           </w:p>
         </w:tc>
         <w:tc>
@@ -2366,7 +2219,23 @@
                 <w:sz w:val="24"/>
                 <w:szCs w:val="24"/>
               </w:rPr>
-              <w:t>Different type of plant should attack zombies</w:t>
+              <w:t>Different type</w:t>
+            </w:r>
+            <w:r>
+              <w:rPr>
+                <w:rFonts w:ascii="Times New Roman" w:hAnsi="Times New Roman"/>
+                <w:sz w:val="24"/>
+                <w:szCs w:val="24"/>
+              </w:rPr>
+              <w:t>s</w:t>
+            </w:r>
+            <w:r>
+              <w:rPr>
+                <w:rFonts w:ascii="Times New Roman" w:hAnsi="Times New Roman"/>
+                <w:sz w:val="24"/>
+                <w:szCs w:val="24"/>
+              </w:rPr>
+              <w:t xml:space="preserve"> of plant should attack zombies</w:t>
             </w:r>
           </w:p>
         </w:tc>
@@ -2965,6 +2834,7 @@
                 <w:sz w:val="24"/>
                 <w:szCs w:val="24"/>
               </w:rPr>
+              <w:lastRenderedPageBreak/>
               <w:t>Scope-</w:t>
             </w:r>
           </w:p>
@@ -3042,7 +2912,6 @@
                 <w:sz w:val="24"/>
                 <w:szCs w:val="24"/>
               </w:rPr>
-              <w:lastRenderedPageBreak/>
               <w:t xml:space="preserve"> </w:t>
             </w:r>
             <w:r>
@@ -3212,22 +3081,34 @@
                 <w:sz w:val="24"/>
                 <w:szCs w:val="24"/>
               </w:rPr>
-              <w:t>1 types of zombie</w:t>
-            </w:r>
-          </w:p>
-          <w:p>
-            <w:pPr>
-              <w:pStyle w:val="ListParagraph"/>
-              <w:numPr>
-                <w:ilvl w:val="1"/>
-                <w:numId w:val="11"/>
-              </w:numPr>
-              <w:rPr>
-                <w:rFonts w:ascii="Times New Roman" w:hAnsi="Times New Roman"/>
-                <w:sz w:val="24"/>
-                <w:szCs w:val="24"/>
-              </w:rPr>
-            </w:pPr>
+              <w:t>1 type</w:t>
+            </w:r>
+            <w:r>
+              <w:rPr>
+                <w:rFonts w:ascii="Times New Roman" w:hAnsi="Times New Roman"/>
+                <w:sz w:val="24"/>
+                <w:szCs w:val="24"/>
+              </w:rPr>
+              <w:t xml:space="preserve"> of zombie</w:t>
+            </w:r>
+          </w:p>
+          <w:p>
+            <w:pPr>
+              <w:ind w:left="360"/>
+              <w:rPr>
+                <w:rFonts w:ascii="Times New Roman" w:hAnsi="Times New Roman"/>
+                <w:sz w:val="24"/>
+                <w:szCs w:val="24"/>
+              </w:rPr>
+            </w:pPr>
+            <w:r>
+              <w:rPr>
+                <w:rFonts w:ascii="Times New Roman" w:hAnsi="Times New Roman"/>
+                <w:sz w:val="24"/>
+                <w:szCs w:val="24"/>
+              </w:rPr>
+              <w:t>2.1</w:t>
+            </w:r>
             <w:r>
               <w:rPr>
                 <w:rFonts w:ascii="Times New Roman" w:hAnsi="Times New Roman"/>
@@ -3326,17 +3207,8 @@
                 <w:sz w:val="24"/>
                 <w:szCs w:val="24"/>
               </w:rPr>
-              <w:t>Time of play – 10 min</w:t>
-            </w:r>
-          </w:p>
-          <w:p>
-            <w:pPr>
-              <w:rPr>
-                <w:rFonts w:ascii="Times New Roman" w:hAnsi="Times New Roman"/>
-                <w:sz w:val="24"/>
-                <w:szCs w:val="24"/>
-              </w:rPr>
-            </w:pPr>
+              <w:t>Win condition- Kill 15 Zombies</w:t>
+            </w:r>
           </w:p>
         </w:tc>
         <w:tc>
@@ -3672,7 +3544,6 @@
                 <w:sz w:val="24"/>
                 <w:szCs w:val="24"/>
               </w:rPr>
-              <w:lastRenderedPageBreak/>
               <w:t>Freeze plant</w:t>
             </w:r>
           </w:p>
@@ -3842,7 +3713,23 @@
                 <w:sz w:val="24"/>
                 <w:szCs w:val="24"/>
               </w:rPr>
-              <w:t xml:space="preserve"> types of zombie</w:t>
+              <w:t xml:space="preserve"> </w:t>
+            </w:r>
+            <w:r>
+              <w:rPr>
+                <w:rFonts w:ascii="Times New Roman" w:hAnsi="Times New Roman"/>
+                <w:sz w:val="24"/>
+                <w:szCs w:val="24"/>
+              </w:rPr>
+              <w:t>2 T</w:t>
+            </w:r>
+            <w:r>
+              <w:rPr>
+                <w:rFonts w:ascii="Times New Roman" w:hAnsi="Times New Roman"/>
+                <w:sz w:val="24"/>
+                <w:szCs w:val="24"/>
+              </w:rPr>
+              <w:t>ypes of zombie</w:t>
             </w:r>
           </w:p>
           <w:p>
@@ -4007,39 +3894,37 @@
           </w:p>
           <w:p>
             <w:pPr>
-              <w:rPr>
-                <w:rFonts w:ascii="Times New Roman" w:hAnsi="Times New Roman"/>
-                <w:sz w:val="24"/>
-                <w:szCs w:val="24"/>
-              </w:rPr>
-            </w:pPr>
-          </w:p>
-          <w:p>
-            <w:pPr>
-              <w:rPr>
-                <w:rFonts w:ascii="Times New Roman" w:hAnsi="Times New Roman"/>
-                <w:sz w:val="24"/>
-                <w:szCs w:val="24"/>
-              </w:rPr>
-            </w:pPr>
-            <w:r>
-              <w:rPr>
-                <w:rFonts w:ascii="Times New Roman" w:hAnsi="Times New Roman"/>
-                <w:sz w:val="24"/>
-                <w:szCs w:val="24"/>
-              </w:rPr>
-              <w:t>Time of play – 15 min</w:t>
-            </w:r>
-          </w:p>
-          <w:p>
-            <w:pPr>
-              <w:spacing w:before="240"/>
-              <w:rPr>
-                <w:rFonts w:ascii="Times New Roman" w:hAnsi="Times New Roman"/>
-                <w:sz w:val="24"/>
-                <w:szCs w:val="24"/>
-              </w:rPr>
-            </w:pPr>
+              <w:spacing w:before="240"/>
+              <w:rPr>
+                <w:rFonts w:ascii="Times New Roman" w:hAnsi="Times New Roman"/>
+                <w:sz w:val="24"/>
+                <w:szCs w:val="24"/>
+              </w:rPr>
+            </w:pPr>
+            <w:r>
+              <w:rPr>
+                <w:rFonts w:ascii="Times New Roman" w:hAnsi="Times New Roman"/>
+                <w:sz w:val="24"/>
+                <w:szCs w:val="24"/>
+              </w:rPr>
+              <w:t>Win condition- Kill 2</w:t>
+            </w:r>
+            <w:r>
+              <w:rPr>
+                <w:rFonts w:ascii="Times New Roman" w:hAnsi="Times New Roman"/>
+                <w:sz w:val="24"/>
+                <w:szCs w:val="24"/>
+              </w:rPr>
+              <w:t>5 Zombies</w:t>
+            </w:r>
+            <w:r>
+              <w:rPr>
+                <w:rFonts w:ascii="Times New Roman" w:hAnsi="Times New Roman"/>
+                <w:sz w:val="24"/>
+                <w:szCs w:val="24"/>
+              </w:rPr>
+              <w:t xml:space="preserve"> </w:t>
+            </w:r>
           </w:p>
         </w:tc>
         <w:tc>
@@ -4112,7 +3997,15 @@
                 <w:sz w:val="24"/>
                 <w:szCs w:val="24"/>
               </w:rPr>
-              <w:t>Start UI Screen will have Pause Button</w:t>
+              <w:t>Playing</w:t>
+            </w:r>
+            <w:r>
+              <w:rPr>
+                <w:rFonts w:ascii="Times New Roman" w:hAnsi="Times New Roman"/>
+                <w:sz w:val="24"/>
+                <w:szCs w:val="24"/>
+              </w:rPr>
+              <w:t xml:space="preserve"> Screen will have Pause Button</w:t>
             </w:r>
           </w:p>
         </w:tc>
@@ -4185,7 +4078,15 @@
                 <w:sz w:val="24"/>
                 <w:szCs w:val="24"/>
               </w:rPr>
-              <w:t>Start UI Screen will have Resume Button</w:t>
+              <w:t xml:space="preserve">Playing </w:t>
+            </w:r>
+            <w:r>
+              <w:rPr>
+                <w:rFonts w:ascii="Times New Roman" w:hAnsi="Times New Roman"/>
+                <w:sz w:val="24"/>
+                <w:szCs w:val="24"/>
+              </w:rPr>
+              <w:t>Screen will have Resume Button</w:t>
             </w:r>
           </w:p>
         </w:tc>
@@ -4258,7 +4159,15 @@
                 <w:sz w:val="24"/>
                 <w:szCs w:val="24"/>
               </w:rPr>
-              <w:t>Start UI Screen will have Credits Button</w:t>
+              <w:t xml:space="preserve">Start </w:t>
+            </w:r>
+            <w:r>
+              <w:rPr>
+                <w:rFonts w:ascii="Times New Roman" w:hAnsi="Times New Roman"/>
+                <w:sz w:val="24"/>
+                <w:szCs w:val="24"/>
+              </w:rPr>
+              <w:t>Screen will have Credits Button</w:t>
             </w:r>
           </w:p>
         </w:tc>
@@ -4361,6 +4270,15 @@
         </w:tc>
       </w:tr>
     </w:tbl>
+    <w:p>
+      <w:pPr>
+        <w:rPr>
+          <w:rFonts w:ascii="Times New Roman" w:hAnsi="Times New Roman"/>
+          <w:sz w:val="24"/>
+          <w:szCs w:val="24"/>
+        </w:rPr>
+      </w:pPr>
+    </w:p>
     <w:p>
       <w:pPr>
         <w:rPr>
@@ -4402,7 +4320,7 @@
         <w:pStyle w:val="ListParagraph"/>
         <w:numPr>
           <w:ilvl w:val="1"/>
-          <w:numId w:val="16"/>
+          <w:numId w:val="17"/>
         </w:numPr>
         <w:rPr>
           <w:rFonts w:ascii="Times New Roman" w:hAnsi="Times New Roman"/>
@@ -4418,7 +4336,6 @@
           <w:sz w:val="28"/>
           <w:szCs w:val="24"/>
         </w:rPr>
-        <w:lastRenderedPageBreak/>
         <w:t>Non-Functional Requirement:</w:t>
       </w:r>
     </w:p>
@@ -4807,7 +4724,7 @@
                 <w:sz w:val="24"/>
                 <w:szCs w:val="24"/>
               </w:rPr>
-              <w:t>User friendly,</w:t>
+              <w:t xml:space="preserve">User friendly </w:t>
             </w:r>
           </w:p>
           <w:p>
@@ -4861,6 +4778,42 @@
           <w:rFonts w:ascii="Times New Roman" w:hAnsi="Times New Roman"/>
           <w:b/>
           <w:sz w:val="28"/>
+          <w:szCs w:val="24"/>
+        </w:rPr>
+      </w:pPr>
+    </w:p>
+    <w:p>
+      <w:pPr>
+        <w:pStyle w:val="ListParagraph"/>
+        <w:numPr>
+          <w:ilvl w:val="0"/>
+          <w:numId w:val="3"/>
+        </w:numPr>
+        <w:rPr>
+          <w:rFonts w:ascii="Times New Roman" w:hAnsi="Times New Roman"/>
+          <w:b/>
+          <w:sz w:val="32"/>
+          <w:szCs w:val="24"/>
+        </w:rPr>
+      </w:pPr>
+      <w:r>
+        <w:rPr>
+          <w:rFonts w:ascii="Times New Roman" w:hAnsi="Times New Roman"/>
+          <w:b/>
+          <w:sz w:val="32"/>
+          <w:szCs w:val="24"/>
+        </w:rPr>
+        <w:t>External Interface Specification</w:t>
+      </w:r>
+    </w:p>
+    <w:p>
+      <w:pPr>
+        <w:pStyle w:val="ListParagraph"/>
+        <w:ind w:left="360"/>
+        <w:rPr>
+          <w:rFonts w:ascii="Times New Roman" w:hAnsi="Times New Roman"/>
+          <w:b/>
+          <w:sz w:val="32"/>
           <w:szCs w:val="24"/>
         </w:rPr>
       </w:pPr>
@@ -4870,7 +4823,7 @@
         <w:pStyle w:val="ListParagraph"/>
         <w:numPr>
           <w:ilvl w:val="1"/>
-          <w:numId w:val="16"/>
+          <w:numId w:val="18"/>
         </w:numPr>
         <w:rPr>
           <w:rFonts w:ascii="Times New Roman" w:hAnsi="Times New Roman"/>
@@ -4886,39 +4839,320 @@
           <w:sz w:val="28"/>
           <w:szCs w:val="24"/>
         </w:rPr>
-        <w:t>External Interface Specification</w:t>
-      </w:r>
-    </w:p>
-    <w:p>
-      <w:pPr>
-        <w:rPr>
-          <w:rFonts w:ascii="Times New Roman" w:hAnsi="Times New Roman"/>
-          <w:sz w:val="24"/>
-          <w:szCs w:val="24"/>
-        </w:rPr>
-      </w:pPr>
-      <w:r>
-        <w:rPr>
-          <w:rFonts w:ascii="Times New Roman" w:hAnsi="Times New Roman"/>
-          <w:sz w:val="24"/>
-          <w:szCs w:val="24"/>
-        </w:rPr>
-        <w:t>External Interface specification</w:t>
+        <w:t xml:space="preserve"> </w:t>
       </w:r>
       <w:r>
         <w:rPr>
           <w:rFonts w:ascii="Times New Roman" w:hAnsi="Times New Roman"/>
+          <w:b/>
+          <w:sz w:val="28"/>
+          <w:szCs w:val="24"/>
+        </w:rPr>
+        <w:t>User Interface</w:t>
+      </w:r>
+    </w:p>
+    <w:p>
+      <w:pPr>
+        <w:ind w:firstLine="360"/>
+        <w:rPr>
+          <w:rFonts w:ascii="Times New Roman" w:hAnsi="Times New Roman"/>
           <w:sz w:val="24"/>
           <w:szCs w:val="24"/>
         </w:rPr>
-        <w:t xml:space="preserve"> are not present for this project.</w:t>
+      </w:pPr>
+      <w:r>
+        <w:rPr>
+          <w:rFonts w:ascii="Times New Roman" w:hAnsi="Times New Roman"/>
+          <w:sz w:val="24"/>
+          <w:szCs w:val="24"/>
+        </w:rPr>
+        <w:t xml:space="preserve">User </w:t>
       </w:r>
-    </w:p>
-    <w:p>
-      <w:pPr>
+      <w:r>
         <w:rPr>
           <w:rFonts w:ascii="Times New Roman" w:hAnsi="Times New Roman"/>
           <w:sz w:val="24"/>
+          <w:szCs w:val="24"/>
+        </w:rPr>
+        <w:t>Interface should have 2 screens</w:t>
+      </w:r>
+      <w:r>
+        <w:rPr>
+          <w:rFonts w:ascii="Times New Roman" w:hAnsi="Times New Roman"/>
+          <w:sz w:val="24"/>
+          <w:szCs w:val="24"/>
+        </w:rPr>
+        <w:t>: Start</w:t>
+      </w:r>
+      <w:r>
+        <w:rPr>
+          <w:rFonts w:ascii="Times New Roman" w:hAnsi="Times New Roman"/>
+          <w:sz w:val="24"/>
+          <w:szCs w:val="24"/>
+        </w:rPr>
+        <w:t xml:space="preserve"> Screen &amp; Playing Screen</w:t>
+      </w:r>
+    </w:p>
+    <w:p>
+      <w:pPr>
+        <w:pStyle w:val="ListParagraph"/>
+        <w:numPr>
+          <w:ilvl w:val="2"/>
+          <w:numId w:val="18"/>
+        </w:numPr>
+        <w:rPr>
+          <w:rFonts w:ascii="Times New Roman" w:hAnsi="Times New Roman"/>
+          <w:b/>
+          <w:sz w:val="24"/>
+          <w:szCs w:val="24"/>
+        </w:rPr>
+      </w:pPr>
+      <w:r>
+        <w:rPr>
+          <w:rFonts w:ascii="Times New Roman" w:hAnsi="Times New Roman"/>
+          <w:b/>
+          <w:sz w:val="24"/>
+          <w:szCs w:val="24"/>
+        </w:rPr>
+        <w:t>Start Screen</w:t>
+      </w:r>
+    </w:p>
+    <w:p>
+      <w:pPr>
+        <w:pStyle w:val="ListParagraph"/>
+        <w:ind w:left="1440"/>
+        <w:rPr>
+          <w:rFonts w:ascii="Times New Roman" w:hAnsi="Times New Roman"/>
+          <w:b/>
+          <w:sz w:val="24"/>
+          <w:szCs w:val="24"/>
+        </w:rPr>
+      </w:pPr>
+    </w:p>
+    <w:p>
+      <w:pPr>
+        <w:pStyle w:val="ListParagraph"/>
+        <w:ind w:left="1440"/>
+        <w:rPr>
+          <w:rFonts w:ascii="Times New Roman" w:hAnsi="Times New Roman"/>
+          <w:sz w:val="24"/>
+          <w:szCs w:val="24"/>
+        </w:rPr>
+      </w:pPr>
+      <w:r>
+        <w:rPr>
+          <w:rFonts w:ascii="Times New Roman" w:hAnsi="Times New Roman"/>
+          <w:sz w:val="24"/>
+          <w:szCs w:val="24"/>
+        </w:rPr>
+        <w:t>The expected start screen is:</w:t>
+      </w:r>
+    </w:p>
+    <w:p>
+      <w:pPr>
+        <w:pStyle w:val="ListParagraph"/>
+        <w:ind w:left="1440"/>
+        <w:rPr>
+          <w:rFonts w:ascii="Times New Roman" w:hAnsi="Times New Roman"/>
+          <w:sz w:val="24"/>
+          <w:szCs w:val="24"/>
+        </w:rPr>
+      </w:pPr>
+    </w:p>
+    <w:p>
+      <w:pPr>
+        <w:pStyle w:val="ListParagraph"/>
+        <w:ind w:left="1440"/>
+        <w:rPr>
+          <w:rFonts w:ascii="Times New Roman" w:hAnsi="Times New Roman"/>
+          <w:sz w:val="24"/>
+          <w:szCs w:val="24"/>
+        </w:rPr>
+      </w:pPr>
+    </w:p>
+    <w:p>
+      <w:pPr>
+        <w:pStyle w:val="ListParagraph"/>
+        <w:ind w:left="1440"/>
+        <w:rPr>
+          <w:rFonts w:ascii="Times New Roman" w:hAnsi="Times New Roman"/>
+          <w:sz w:val="24"/>
+          <w:szCs w:val="24"/>
+        </w:rPr>
+      </w:pPr>
+    </w:p>
+    <w:p>
+      <w:pPr>
+        <w:pStyle w:val="ListParagraph"/>
+        <w:numPr>
+          <w:ilvl w:val="2"/>
+          <w:numId w:val="18"/>
+        </w:numPr>
+        <w:rPr>
+          <w:rFonts w:ascii="Times New Roman" w:hAnsi="Times New Roman"/>
+          <w:b/>
+          <w:sz w:val="24"/>
+          <w:szCs w:val="24"/>
+        </w:rPr>
+      </w:pPr>
+      <w:r>
+        <w:rPr>
+          <w:rFonts w:ascii="Times New Roman" w:hAnsi="Times New Roman"/>
+          <w:b/>
+          <w:sz w:val="24"/>
+          <w:szCs w:val="24"/>
+        </w:rPr>
+        <w:t>Playing Screen</w:t>
+      </w:r>
+    </w:p>
+    <w:p>
+      <w:pPr>
+        <w:ind w:left="1440"/>
+        <w:rPr>
+          <w:rFonts w:ascii="Times New Roman" w:hAnsi="Times New Roman"/>
+          <w:sz w:val="24"/>
+          <w:szCs w:val="24"/>
+        </w:rPr>
+      </w:pPr>
+      <w:r>
+        <w:rPr>
+          <w:rFonts w:ascii="Times New Roman" w:hAnsi="Times New Roman"/>
+          <w:sz w:val="24"/>
+          <w:szCs w:val="24"/>
+        </w:rPr>
+        <w:t>Th</w:t>
+      </w:r>
+      <w:r>
+        <w:rPr>
+          <w:rFonts w:ascii="Times New Roman" w:hAnsi="Times New Roman"/>
+          <w:sz w:val="24"/>
+          <w:szCs w:val="24"/>
+        </w:rPr>
+        <w:t>e expected playing screen is:</w:t>
+      </w:r>
+    </w:p>
+    <w:p>
+      <w:pPr>
+        <w:rPr>
+          <w:rFonts w:ascii="Times New Roman" w:hAnsi="Times New Roman"/>
+          <w:sz w:val="24"/>
+          <w:szCs w:val="24"/>
+        </w:rPr>
+      </w:pPr>
+    </w:p>
+    <w:p>
+      <w:pPr>
+        <w:rPr>
+          <w:rFonts w:ascii="Times New Roman" w:hAnsi="Times New Roman"/>
+          <w:sz w:val="24"/>
+          <w:szCs w:val="24"/>
+        </w:rPr>
+      </w:pPr>
+    </w:p>
+    <w:p>
+      <w:pPr>
+        <w:rPr>
+          <w:rFonts w:ascii="Times New Roman" w:hAnsi="Times New Roman"/>
+          <w:sz w:val="24"/>
+          <w:szCs w:val="24"/>
+        </w:rPr>
+      </w:pPr>
+    </w:p>
+    <w:p>
+      <w:pPr>
+        <w:rPr>
+          <w:rFonts w:ascii="Times New Roman" w:hAnsi="Times New Roman"/>
+          <w:sz w:val="24"/>
+          <w:szCs w:val="24"/>
+        </w:rPr>
+      </w:pPr>
+    </w:p>
+    <w:p>
+      <w:pPr>
+        <w:rPr>
+          <w:rFonts w:ascii="Times New Roman" w:hAnsi="Times New Roman"/>
+          <w:sz w:val="24"/>
+          <w:szCs w:val="24"/>
+        </w:rPr>
+      </w:pPr>
+    </w:p>
+    <w:p>
+      <w:pPr>
+        <w:rPr>
+          <w:rFonts w:ascii="Times New Roman" w:hAnsi="Times New Roman"/>
+          <w:sz w:val="24"/>
+          <w:szCs w:val="24"/>
+        </w:rPr>
+      </w:pPr>
+    </w:p>
+    <w:p>
+      <w:pPr>
+        <w:rPr>
+          <w:rFonts w:ascii="Times New Roman" w:hAnsi="Times New Roman"/>
+          <w:sz w:val="24"/>
+          <w:szCs w:val="24"/>
+        </w:rPr>
+      </w:pPr>
+    </w:p>
+    <w:p>
+      <w:pPr>
+        <w:rPr>
+          <w:rFonts w:ascii="Times New Roman" w:hAnsi="Times New Roman"/>
+          <w:sz w:val="24"/>
+          <w:szCs w:val="24"/>
+        </w:rPr>
+      </w:pPr>
+    </w:p>
+    <w:p>
+      <w:pPr>
+        <w:rPr>
+          <w:rFonts w:ascii="Times New Roman" w:hAnsi="Times New Roman"/>
+          <w:sz w:val="24"/>
+          <w:szCs w:val="24"/>
+        </w:rPr>
+      </w:pPr>
+    </w:p>
+    <w:p>
+      <w:pPr>
+        <w:rPr>
+          <w:rFonts w:ascii="Times New Roman" w:hAnsi="Times New Roman"/>
+          <w:sz w:val="24"/>
+          <w:szCs w:val="24"/>
+        </w:rPr>
+      </w:pPr>
+    </w:p>
+    <w:p>
+      <w:pPr>
+        <w:pStyle w:val="ListParagraph"/>
+        <w:numPr>
+          <w:ilvl w:val="0"/>
+          <w:numId w:val="3"/>
+        </w:numPr>
+        <w:rPr>
+          <w:rFonts w:ascii="Times New Roman" w:hAnsi="Times New Roman"/>
+          <w:b/>
+          <w:sz w:val="32"/>
+          <w:szCs w:val="24"/>
+        </w:rPr>
+      </w:pPr>
+      <w:r>
+        <w:rPr>
+          <w:rFonts w:ascii="Times New Roman" w:hAnsi="Times New Roman"/>
+          <w:b/>
+          <w:sz w:val="32"/>
+          <w:szCs w:val="24"/>
+        </w:rPr>
+        <w:lastRenderedPageBreak/>
+        <w:t>Technical Specification</w:t>
+      </w:r>
+    </w:p>
+    <w:p>
+      <w:pPr>
+        <w:pStyle w:val="ListParagraph"/>
+        <w:rPr>
+          <w:rFonts w:ascii="Times New Roman" w:hAnsi="Times New Roman"/>
+          <w:b/>
+          <w:sz w:val="28"/>
           <w:szCs w:val="24"/>
         </w:rPr>
       </w:pPr>
@@ -4928,7 +5162,7 @@
         <w:pStyle w:val="ListParagraph"/>
         <w:numPr>
           <w:ilvl w:val="1"/>
-          <w:numId w:val="16"/>
+          <w:numId w:val="21"/>
         </w:numPr>
         <w:rPr>
           <w:rFonts w:ascii="Times New Roman" w:hAnsi="Times New Roman"/>
@@ -4944,39 +5178,13 @@
           <w:sz w:val="28"/>
           <w:szCs w:val="24"/>
         </w:rPr>
-        <w:t>Technical Specification</w:t>
+        <w:t xml:space="preserve"> </w:t>
       </w:r>
-    </w:p>
-    <w:p>
-      <w:pPr>
-        <w:pStyle w:val="ListParagraph"/>
+      <w:r>
         <w:rPr>
           <w:rFonts w:ascii="Times New Roman" w:hAnsi="Times New Roman"/>
           <w:b/>
           <w:sz w:val="28"/>
-          <w:szCs w:val="24"/>
-        </w:rPr>
-      </w:pPr>
-    </w:p>
-    <w:p>
-      <w:pPr>
-        <w:pStyle w:val="ListParagraph"/>
-        <w:numPr>
-          <w:ilvl w:val="2"/>
-          <w:numId w:val="16"/>
-        </w:numPr>
-        <w:rPr>
-          <w:rFonts w:ascii="Times New Roman" w:hAnsi="Times New Roman"/>
-          <w:b/>
-          <w:sz w:val="24"/>
-          <w:szCs w:val="24"/>
-        </w:rPr>
-      </w:pPr>
-      <w:r>
-        <w:rPr>
-          <w:rFonts w:ascii="Times New Roman" w:hAnsi="Times New Roman"/>
-          <w:b/>
-          <w:sz w:val="24"/>
           <w:szCs w:val="24"/>
         </w:rPr>
         <w:t>Hardware details</w:t>
@@ -5152,13 +5360,13 @@
       <w:pPr>
         <w:pStyle w:val="ListParagraph"/>
         <w:numPr>
-          <w:ilvl w:val="2"/>
-          <w:numId w:val="16"/>
+          <w:ilvl w:val="1"/>
+          <w:numId w:val="21"/>
         </w:numPr>
         <w:rPr>
           <w:rFonts w:ascii="Times New Roman" w:hAnsi="Times New Roman"/>
           <w:b/>
-          <w:sz w:val="24"/>
+          <w:sz w:val="28"/>
           <w:szCs w:val="24"/>
         </w:rPr>
       </w:pPr>
@@ -5166,7 +5374,16 @@
         <w:rPr>
           <w:rFonts w:ascii="Times New Roman" w:hAnsi="Times New Roman"/>
           <w:b/>
-          <w:sz w:val="24"/>
+          <w:sz w:val="28"/>
+          <w:szCs w:val="24"/>
+        </w:rPr>
+        <w:t xml:space="preserve"> </w:t>
+      </w:r>
+      <w:r>
+        <w:rPr>
+          <w:rFonts w:ascii="Times New Roman" w:hAnsi="Times New Roman"/>
+          <w:b/>
+          <w:sz w:val="28"/>
           <w:szCs w:val="24"/>
         </w:rPr>
         <w:t>Operating System</w:t>
@@ -5345,13 +5562,13 @@
       <w:pPr>
         <w:pStyle w:val="ListParagraph"/>
         <w:numPr>
-          <w:ilvl w:val="2"/>
-          <w:numId w:val="16"/>
+          <w:ilvl w:val="1"/>
+          <w:numId w:val="21"/>
         </w:numPr>
         <w:rPr>
           <w:rFonts w:ascii="Times New Roman" w:hAnsi="Times New Roman"/>
           <w:b/>
-          <w:sz w:val="24"/>
+          <w:sz w:val="28"/>
           <w:szCs w:val="24"/>
         </w:rPr>
       </w:pPr>
@@ -5359,7 +5576,16 @@
         <w:rPr>
           <w:rFonts w:ascii="Times New Roman" w:hAnsi="Times New Roman"/>
           <w:b/>
-          <w:sz w:val="24"/>
+          <w:sz w:val="28"/>
+          <w:szCs w:val="24"/>
+        </w:rPr>
+        <w:t xml:space="preserve"> </w:t>
+      </w:r>
+      <w:r>
+        <w:rPr>
+          <w:rFonts w:ascii="Times New Roman" w:hAnsi="Times New Roman"/>
+          <w:b/>
+          <w:sz w:val="28"/>
           <w:szCs w:val="24"/>
         </w:rPr>
         <w:t>Performance</w:t>
@@ -5500,7 +5726,23 @@
                 <w:sz w:val="24"/>
                 <w:szCs w:val="24"/>
               </w:rPr>
-              <w:t>Should not lag, Give quick responses. Around 0.25 sec for each event.</w:t>
+              <w:t>Should not l</w:t>
+            </w:r>
+            <w:r>
+              <w:rPr>
+                <w:rFonts w:ascii="Times New Roman" w:hAnsi="Times New Roman"/>
+                <w:sz w:val="24"/>
+                <w:szCs w:val="24"/>
+              </w:rPr>
+              <w:t>ag, Give quick responses. Less than</w:t>
+            </w:r>
+            <w:r>
+              <w:rPr>
+                <w:rFonts w:ascii="Times New Roman" w:hAnsi="Times New Roman"/>
+                <w:sz w:val="24"/>
+                <w:szCs w:val="24"/>
+              </w:rPr>
+              <w:t xml:space="preserve"> 0.25 sec for each event.</w:t>
             </w:r>
           </w:p>
         </w:tc>
@@ -5549,6 +5791,30 @@
           <w:szCs w:val="24"/>
         </w:rPr>
       </w:pPr>
+    </w:p>
+    <w:p>
+      <w:pPr>
+        <w:pStyle w:val="ListParagraph"/>
+        <w:numPr>
+          <w:ilvl w:val="0"/>
+          <w:numId w:val="3"/>
+        </w:numPr>
+        <w:rPr>
+          <w:rFonts w:ascii="Times New Roman" w:hAnsi="Times New Roman"/>
+          <w:b/>
+          <w:sz w:val="32"/>
+          <w:szCs w:val="24"/>
+        </w:rPr>
+      </w:pPr>
+      <w:r>
+        <w:rPr>
+          <w:rFonts w:ascii="Times New Roman" w:hAnsi="Times New Roman"/>
+          <w:b/>
+          <w:sz w:val="32"/>
+          <w:szCs w:val="24"/>
+        </w:rPr>
+        <w:t>Use-Case Diagram</w:t>
+      </w:r>
     </w:p>
     <w:p>
       <w:pPr>
@@ -5912,6 +6178,119 @@
     </w:lvl>
   </w:abstractNum>
   <w:abstractNum w:abstractNumId="3" w15:restartNumberingAfterBreak="0">
+    <w:nsid w:val="121B3C73"/>
+    <w:multiLevelType w:val="multilevel"/>
+    <w:tmpl w:val="B4E8CE28"/>
+    <w:lvl w:ilvl="0">
+      <w:start w:val="6"/>
+      <w:numFmt w:val="decimal"/>
+      <w:lvlText w:val="%1"/>
+      <w:lvlJc w:val="left"/>
+      <w:pPr>
+        <w:ind w:left="375" w:hanging="375"/>
+      </w:pPr>
+      <w:rPr>
+        <w:rFonts w:hint="default"/>
+      </w:rPr>
+    </w:lvl>
+    <w:lvl w:ilvl="1">
+      <w:start w:val="1"/>
+      <w:numFmt w:val="decimal"/>
+      <w:lvlText w:val="%1.%2"/>
+      <w:lvlJc w:val="left"/>
+      <w:pPr>
+        <w:ind w:left="735" w:hanging="375"/>
+      </w:pPr>
+      <w:rPr>
+        <w:rFonts w:hint="default"/>
+      </w:rPr>
+    </w:lvl>
+    <w:lvl w:ilvl="2">
+      <w:start w:val="1"/>
+      <w:numFmt w:val="decimal"/>
+      <w:lvlText w:val="%1.%2.%3"/>
+      <w:lvlJc w:val="left"/>
+      <w:pPr>
+        <w:ind w:left="1440" w:hanging="720"/>
+      </w:pPr>
+      <w:rPr>
+        <w:rFonts w:hint="default"/>
+      </w:rPr>
+    </w:lvl>
+    <w:lvl w:ilvl="3">
+      <w:start w:val="1"/>
+      <w:numFmt w:val="decimal"/>
+      <w:lvlText w:val="%1.%2.%3.%4"/>
+      <w:lvlJc w:val="left"/>
+      <w:pPr>
+        <w:ind w:left="2160" w:hanging="1080"/>
+      </w:pPr>
+      <w:rPr>
+        <w:rFonts w:hint="default"/>
+      </w:rPr>
+    </w:lvl>
+    <w:lvl w:ilvl="4">
+      <w:start w:val="1"/>
+      <w:numFmt w:val="decimal"/>
+      <w:lvlText w:val="%1.%2.%3.%4.%5"/>
+      <w:lvlJc w:val="left"/>
+      <w:pPr>
+        <w:ind w:left="2520" w:hanging="1080"/>
+      </w:pPr>
+      <w:rPr>
+        <w:rFonts w:hint="default"/>
+      </w:rPr>
+    </w:lvl>
+    <w:lvl w:ilvl="5">
+      <w:start w:val="1"/>
+      <w:numFmt w:val="decimal"/>
+      <w:lvlText w:val="%1.%2.%3.%4.%5.%6"/>
+      <w:lvlJc w:val="left"/>
+      <w:pPr>
+        <w:ind w:left="3240" w:hanging="1440"/>
+      </w:pPr>
+      <w:rPr>
+        <w:rFonts w:hint="default"/>
+      </w:rPr>
+    </w:lvl>
+    <w:lvl w:ilvl="6">
+      <w:start w:val="1"/>
+      <w:numFmt w:val="decimal"/>
+      <w:lvlText w:val="%1.%2.%3.%4.%5.%6.%7"/>
+      <w:lvlJc w:val="left"/>
+      <w:pPr>
+        <w:ind w:left="3600" w:hanging="1440"/>
+      </w:pPr>
+      <w:rPr>
+        <w:rFonts w:hint="default"/>
+      </w:rPr>
+    </w:lvl>
+    <w:lvl w:ilvl="7">
+      <w:start w:val="1"/>
+      <w:numFmt w:val="decimal"/>
+      <w:lvlText w:val="%1.%2.%3.%4.%5.%6.%7.%8"/>
+      <w:lvlJc w:val="left"/>
+      <w:pPr>
+        <w:ind w:left="4320" w:hanging="1800"/>
+      </w:pPr>
+      <w:rPr>
+        <w:rFonts w:hint="default"/>
+      </w:rPr>
+    </w:lvl>
+    <w:lvl w:ilvl="8">
+      <w:start w:val="1"/>
+      <w:numFmt w:val="decimal"/>
+      <w:lvlText w:val="%1.%2.%3.%4.%5.%6.%7.%8.%9"/>
+      <w:lvlJc w:val="left"/>
+      <w:pPr>
+        <w:ind w:left="5040" w:hanging="2160"/>
+      </w:pPr>
+      <w:rPr>
+        <w:rFonts w:hint="default"/>
+      </w:rPr>
+    </w:lvl>
+  </w:abstractNum>
+  <w:abstractNum w:abstractNumId="4" w15:restartNumberingAfterBreak="0">
     <w:nsid w:val="12FB4C38"/>
     <w:multiLevelType w:val="hybridMultilevel"/>
     <w:tmpl w:val="2D7096E4"/>
@@ -6000,7 +6379,7 @@
       </w:pPr>
     </w:lvl>
   </w:abstractNum>
-  <w:abstractNum w:abstractNumId="4" w15:restartNumberingAfterBreak="0">
+  <w:abstractNum w:abstractNumId="5" w15:restartNumberingAfterBreak="0">
     <w:nsid w:val="16FB6094"/>
     <w:multiLevelType w:val="hybridMultilevel"/>
     <w:tmpl w:val="10EC9586"/>
@@ -6025,7 +6404,7 @@
         <w:ind w:left="1080" w:hanging="360"/>
       </w:pPr>
     </w:lvl>
-    <w:lvl w:ilvl="2" w:tplc="0409001B" w:tentative="1">
+    <w:lvl w:ilvl="2" w:tplc="0409001B">
       <w:start w:val="1"/>
       <w:numFmt w:val="lowerRoman"/>
       <w:lvlText w:val="%3."/>
@@ -6089,7 +6468,7 @@
       </w:pPr>
     </w:lvl>
   </w:abstractNum>
-  <w:abstractNum w:abstractNumId="5" w15:restartNumberingAfterBreak="0">
+  <w:abstractNum w:abstractNumId="6" w15:restartNumberingAfterBreak="0">
     <w:nsid w:val="25334355"/>
     <w:multiLevelType w:val="multilevel"/>
     <w:tmpl w:val="1B4C9CB8"/>
@@ -6210,7 +6589,120 @@
       </w:rPr>
     </w:lvl>
   </w:abstractNum>
-  <w:abstractNum w:abstractNumId="6" w15:restartNumberingAfterBreak="0">
+  <w:abstractNum w:abstractNumId="7" w15:restartNumberingAfterBreak="0">
+    <w:nsid w:val="25A901FA"/>
+    <w:multiLevelType w:val="multilevel"/>
+    <w:tmpl w:val="ED0A2C56"/>
+    <w:lvl w:ilvl="0">
+      <w:start w:val="7"/>
+      <w:numFmt w:val="decimal"/>
+      <w:lvlText w:val="%1"/>
+      <w:lvlJc w:val="left"/>
+      <w:pPr>
+        <w:ind w:left="360" w:hanging="360"/>
+      </w:pPr>
+      <w:rPr>
+        <w:rFonts w:hint="default"/>
+      </w:rPr>
+    </w:lvl>
+    <w:lvl w:ilvl="1">
+      <w:start w:val="1"/>
+      <w:numFmt w:val="decimal"/>
+      <w:lvlText w:val="%1.%2"/>
+      <w:lvlJc w:val="left"/>
+      <w:pPr>
+        <w:ind w:left="360" w:hanging="360"/>
+      </w:pPr>
+      <w:rPr>
+        <w:rFonts w:hint="default"/>
+      </w:rPr>
+    </w:lvl>
+    <w:lvl w:ilvl="2">
+      <w:start w:val="1"/>
+      <w:numFmt w:val="decimal"/>
+      <w:lvlText w:val="%1.%2.%3"/>
+      <w:lvlJc w:val="left"/>
+      <w:pPr>
+        <w:ind w:left="720" w:hanging="720"/>
+      </w:pPr>
+      <w:rPr>
+        <w:rFonts w:hint="default"/>
+      </w:rPr>
+    </w:lvl>
+    <w:lvl w:ilvl="3">
+      <w:start w:val="1"/>
+      <w:numFmt w:val="decimal"/>
+      <w:lvlText w:val="%1.%2.%3.%4"/>
+      <w:lvlJc w:val="left"/>
+      <w:pPr>
+        <w:ind w:left="720" w:hanging="720"/>
+      </w:pPr>
+      <w:rPr>
+        <w:rFonts w:hint="default"/>
+      </w:rPr>
+    </w:lvl>
+    <w:lvl w:ilvl="4">
+      <w:start w:val="1"/>
+      <w:numFmt w:val="decimal"/>
+      <w:lvlText w:val="%1.%2.%3.%4.%5"/>
+      <w:lvlJc w:val="left"/>
+      <w:pPr>
+        <w:ind w:left="1080" w:hanging="1080"/>
+      </w:pPr>
+      <w:rPr>
+        <w:rFonts w:hint="default"/>
+      </w:rPr>
+    </w:lvl>
+    <w:lvl w:ilvl="5">
+      <w:start w:val="1"/>
+      <w:numFmt w:val="decimal"/>
+      <w:lvlText w:val="%1.%2.%3.%4.%5.%6"/>
+      <w:lvlJc w:val="left"/>
+      <w:pPr>
+        <w:ind w:left="1080" w:hanging="1080"/>
+      </w:pPr>
+      <w:rPr>
+        <w:rFonts w:hint="default"/>
+      </w:rPr>
+    </w:lvl>
+    <w:lvl w:ilvl="6">
+      <w:start w:val="1"/>
+      <w:numFmt w:val="decimal"/>
+      <w:lvlText w:val="%1.%2.%3.%4.%5.%6.%7"/>
+      <w:lvlJc w:val="left"/>
+      <w:pPr>
+        <w:ind w:left="1440" w:hanging="1440"/>
+      </w:pPr>
+      <w:rPr>
+        <w:rFonts w:hint="default"/>
+      </w:rPr>
+    </w:lvl>
+    <w:lvl w:ilvl="7">
+      <w:start w:val="1"/>
+      <w:numFmt w:val="decimal"/>
+      <w:lvlText w:val="%1.%2.%3.%4.%5.%6.%7.%8"/>
+      <w:lvlJc w:val="left"/>
+      <w:pPr>
+        <w:ind w:left="1440" w:hanging="1440"/>
+      </w:pPr>
+      <w:rPr>
+        <w:rFonts w:hint="default"/>
+      </w:rPr>
+    </w:lvl>
+    <w:lvl w:ilvl="8">
+      <w:start w:val="1"/>
+      <w:numFmt w:val="decimal"/>
+      <w:lvlText w:val="%1.%2.%3.%4.%5.%6.%7.%8.%9"/>
+      <w:lvlJc w:val="left"/>
+      <w:pPr>
+        <w:ind w:left="1800" w:hanging="1800"/>
+      </w:pPr>
+      <w:rPr>
+        <w:rFonts w:hint="default"/>
+      </w:rPr>
+    </w:lvl>
+  </w:abstractNum>
+  <w:abstractNum w:abstractNumId="8" w15:restartNumberingAfterBreak="0">
     <w:nsid w:val="2E925317"/>
     <w:multiLevelType w:val="multilevel"/>
     <w:tmpl w:val="A192076A"/>
@@ -6332,7 +6824,7 @@
       </w:rPr>
     </w:lvl>
   </w:abstractNum>
-  <w:abstractNum w:abstractNumId="7" w15:restartNumberingAfterBreak="0">
+  <w:abstractNum w:abstractNumId="9" w15:restartNumberingAfterBreak="0">
     <w:nsid w:val="44E70CE6"/>
     <w:multiLevelType w:val="multilevel"/>
     <w:tmpl w:val="10CCDE86"/>
@@ -6445,7 +6937,242 @@
       </w:rPr>
     </w:lvl>
   </w:abstractNum>
-  <w:abstractNum w:abstractNumId="8" w15:restartNumberingAfterBreak="0">
+  <w:abstractNum w:abstractNumId="10" w15:restartNumberingAfterBreak="0">
+    <w:nsid w:val="4E4877F1"/>
+    <w:multiLevelType w:val="multilevel"/>
+    <w:tmpl w:val="3FF03414"/>
+    <w:lvl w:ilvl="0">
+      <w:start w:val="7"/>
+      <w:numFmt w:val="decimal"/>
+      <w:lvlText w:val="%1"/>
+      <w:lvlJc w:val="left"/>
+      <w:pPr>
+        <w:ind w:left="360" w:hanging="360"/>
+      </w:pPr>
+      <w:rPr>
+        <w:rFonts w:hint="default"/>
+      </w:rPr>
+    </w:lvl>
+    <w:lvl w:ilvl="1">
+      <w:start w:val="1"/>
+      <w:numFmt w:val="decimal"/>
+      <w:lvlText w:val="%1.%2"/>
+      <w:lvlJc w:val="left"/>
+      <w:pPr>
+        <w:ind w:left="1080" w:hanging="360"/>
+      </w:pPr>
+      <w:rPr>
+        <w:rFonts w:hint="default"/>
+      </w:rPr>
+    </w:lvl>
+    <w:lvl w:ilvl="2">
+      <w:start w:val="1"/>
+      <w:numFmt w:val="decimal"/>
+      <w:lvlText w:val="%1.%2.%3"/>
+      <w:lvlJc w:val="left"/>
+      <w:pPr>
+        <w:ind w:left="2160" w:hanging="720"/>
+      </w:pPr>
+      <w:rPr>
+        <w:rFonts w:hint="default"/>
+      </w:rPr>
+    </w:lvl>
+    <w:lvl w:ilvl="3">
+      <w:start w:val="1"/>
+      <w:numFmt w:val="decimal"/>
+      <w:lvlText w:val="%1.%2.%3.%4"/>
+      <w:lvlJc w:val="left"/>
+      <w:pPr>
+        <w:ind w:left="2880" w:hanging="720"/>
+      </w:pPr>
+      <w:rPr>
+        <w:rFonts w:hint="default"/>
+      </w:rPr>
+    </w:lvl>
+    <w:lvl w:ilvl="4">
+      <w:start w:val="1"/>
+      <w:numFmt w:val="decimal"/>
+      <w:lvlText w:val="%1.%2.%3.%4.%5"/>
+      <w:lvlJc w:val="left"/>
+      <w:pPr>
+        <w:ind w:left="3960" w:hanging="1080"/>
+      </w:pPr>
+      <w:rPr>
+        <w:rFonts w:hint="default"/>
+      </w:rPr>
+    </w:lvl>
+    <w:lvl w:ilvl="5">
+      <w:start w:val="1"/>
+      <w:numFmt w:val="decimal"/>
+      <w:lvlText w:val="%1.%2.%3.%4.%5.%6"/>
+      <w:lvlJc w:val="left"/>
+      <w:pPr>
+        <w:ind w:left="4680" w:hanging="1080"/>
+      </w:pPr>
+      <w:rPr>
+        <w:rFonts w:hint="default"/>
+      </w:rPr>
+    </w:lvl>
+    <w:lvl w:ilvl="6">
+      <w:start w:val="1"/>
+      <w:numFmt w:val="decimal"/>
+      <w:lvlText w:val="%1.%2.%3.%4.%5.%6.%7"/>
+      <w:lvlJc w:val="left"/>
+      <w:pPr>
+        <w:ind w:left="5760" w:hanging="1440"/>
+      </w:pPr>
+      <w:rPr>
+        <w:rFonts w:hint="default"/>
+      </w:rPr>
+    </w:lvl>
+    <w:lvl w:ilvl="7">
+      <w:start w:val="1"/>
+      <w:numFmt w:val="decimal"/>
+      <w:lvlText w:val="%1.%2.%3.%4.%5.%6.%7.%8"/>
+      <w:lvlJc w:val="left"/>
+      <w:pPr>
+        <w:ind w:left="6480" w:hanging="1440"/>
+      </w:pPr>
+      <w:rPr>
+        <w:rFonts w:hint="default"/>
+      </w:rPr>
+    </w:lvl>
+    <w:lvl w:ilvl="8">
+      <w:start w:val="1"/>
+      <w:numFmt w:val="decimal"/>
+      <w:lvlText w:val="%1.%2.%3.%4.%5.%6.%7.%8.%9"/>
+      <w:lvlJc w:val="left"/>
+      <w:pPr>
+        <w:ind w:left="7560" w:hanging="1800"/>
+      </w:pPr>
+      <w:rPr>
+        <w:rFonts w:hint="default"/>
+      </w:rPr>
+    </w:lvl>
+  </w:abstractNum>
+  <w:abstractNum w:abstractNumId="11" w15:restartNumberingAfterBreak="0">
+    <w:nsid w:val="4FD72E46"/>
+    <w:multiLevelType w:val="multilevel"/>
+    <w:tmpl w:val="C7C2E45E"/>
+    <w:lvl w:ilvl="0">
+      <w:start w:val="5"/>
+      <w:numFmt w:val="decimal"/>
+      <w:lvlText w:val="%1"/>
+      <w:lvlJc w:val="left"/>
+      <w:pPr>
+        <w:ind w:left="375" w:hanging="375"/>
+      </w:pPr>
+      <w:rPr>
+        <w:rFonts w:hint="default"/>
+        <w:sz w:val="28"/>
+      </w:rPr>
+    </w:lvl>
+    <w:lvl w:ilvl="1">
+      <w:start w:val="1"/>
+      <w:numFmt w:val="decimal"/>
+      <w:lvlText w:val="%1.%2"/>
+      <w:lvlJc w:val="left"/>
+      <w:pPr>
+        <w:ind w:left="1440" w:hanging="720"/>
+      </w:pPr>
+      <w:rPr>
+        <w:rFonts w:hint="default"/>
+        <w:sz w:val="28"/>
+      </w:rPr>
+    </w:lvl>
+    <w:lvl w:ilvl="2">
+      <w:start w:val="1"/>
+      <w:numFmt w:val="decimal"/>
+      <w:lvlText w:val="%1.%2.%3"/>
+      <w:lvlJc w:val="left"/>
+      <w:pPr>
+        <w:ind w:left="2160" w:hanging="720"/>
+      </w:pPr>
+      <w:rPr>
+        <w:rFonts w:hint="default"/>
+        <w:sz w:val="28"/>
+      </w:rPr>
+    </w:lvl>
+    <w:lvl w:ilvl="3">
+      <w:start w:val="1"/>
+      <w:numFmt w:val="decimal"/>
+      <w:lvlText w:val="%1.%2.%3.%4"/>
+      <w:lvlJc w:val="left"/>
+      <w:pPr>
+        <w:ind w:left="3240" w:hanging="1080"/>
+      </w:pPr>
+      <w:rPr>
+        <w:rFonts w:hint="default"/>
+        <w:sz w:val="28"/>
+      </w:rPr>
+    </w:lvl>
+    <w:lvl w:ilvl="4">
+      <w:start w:val="1"/>
+      <w:numFmt w:val="decimal"/>
+      <w:lvlText w:val="%1.%2.%3.%4.%5"/>
+      <w:lvlJc w:val="left"/>
+      <w:pPr>
+        <w:ind w:left="4320" w:hanging="1440"/>
+      </w:pPr>
+      <w:rPr>
+        <w:rFonts w:hint="default"/>
+        <w:sz w:val="28"/>
+      </w:rPr>
+    </w:lvl>
+    <w:lvl w:ilvl="5">
+      <w:start w:val="1"/>
+      <w:numFmt w:val="decimal"/>
+      <w:lvlText w:val="%1.%2.%3.%4.%5.%6"/>
+      <w:lvlJc w:val="left"/>
+      <w:pPr>
+        <w:ind w:left="5040" w:hanging="1440"/>
+      </w:pPr>
+      <w:rPr>
+        <w:rFonts w:hint="default"/>
+        <w:sz w:val="28"/>
+      </w:rPr>
+    </w:lvl>
+    <w:lvl w:ilvl="6">
+      <w:start w:val="1"/>
+      <w:numFmt w:val="decimal"/>
+      <w:lvlText w:val="%1.%2.%3.%4.%5.%6.%7"/>
+      <w:lvlJc w:val="left"/>
+      <w:pPr>
+        <w:ind w:left="6120" w:hanging="1800"/>
+      </w:pPr>
+      <w:rPr>
+        <w:rFonts w:hint="default"/>
+        <w:sz w:val="28"/>
+      </w:rPr>
+    </w:lvl>
+    <w:lvl w:ilvl="7">
+      <w:start w:val="1"/>
+      <w:numFmt w:val="decimal"/>
+      <w:lvlText w:val="%1.%2.%3.%4.%5.%6.%7.%8"/>
+      <w:lvlJc w:val="left"/>
+      <w:pPr>
+        <w:ind w:left="7200" w:hanging="2160"/>
+      </w:pPr>
+      <w:rPr>
+        <w:rFonts w:hint="default"/>
+        <w:sz w:val="28"/>
+      </w:rPr>
+    </w:lvl>
+    <w:lvl w:ilvl="8">
+      <w:start w:val="1"/>
+      <w:numFmt w:val="decimal"/>
+      <w:lvlText w:val="%1.%2.%3.%4.%5.%6.%7.%8.%9"/>
+      <w:lvlJc w:val="left"/>
+      <w:pPr>
+        <w:ind w:left="7920" w:hanging="2160"/>
+      </w:pPr>
+      <w:rPr>
+        <w:rFonts w:hint="default"/>
+        <w:sz w:val="28"/>
+      </w:rPr>
+    </w:lvl>
+  </w:abstractNum>
+  <w:abstractNum w:abstractNumId="12" w15:restartNumberingAfterBreak="0">
     <w:nsid w:val="51A324ED"/>
     <w:multiLevelType w:val="multilevel"/>
     <w:tmpl w:val="B6185BF8"/>
@@ -6567,7 +7294,7 @@
       </w:rPr>
     </w:lvl>
   </w:abstractNum>
-  <w:abstractNum w:abstractNumId="9" w15:restartNumberingAfterBreak="0">
+  <w:abstractNum w:abstractNumId="13" w15:restartNumberingAfterBreak="0">
     <w:nsid w:val="5A6F2A09"/>
     <w:multiLevelType w:val="multilevel"/>
     <w:tmpl w:val="A4666688"/>
@@ -6680,7 +7407,120 @@
       </w:rPr>
     </w:lvl>
   </w:abstractNum>
-  <w:abstractNum w:abstractNumId="10" w15:restartNumberingAfterBreak="0">
+  <w:abstractNum w:abstractNumId="14" w15:restartNumberingAfterBreak="0">
+    <w:nsid w:val="5B1A49C4"/>
+    <w:multiLevelType w:val="multilevel"/>
+    <w:tmpl w:val="3B5EF0B0"/>
+    <w:lvl w:ilvl="0">
+      <w:start w:val="7"/>
+      <w:numFmt w:val="decimal"/>
+      <w:lvlText w:val="%1"/>
+      <w:lvlJc w:val="left"/>
+      <w:pPr>
+        <w:ind w:left="360" w:hanging="360"/>
+      </w:pPr>
+      <w:rPr>
+        <w:rFonts w:hint="default"/>
+      </w:rPr>
+    </w:lvl>
+    <w:lvl w:ilvl="1">
+      <w:start w:val="1"/>
+      <w:numFmt w:val="decimal"/>
+      <w:lvlText w:val="%1.%2"/>
+      <w:lvlJc w:val="left"/>
+      <w:pPr>
+        <w:ind w:left="720" w:hanging="360"/>
+      </w:pPr>
+      <w:rPr>
+        <w:rFonts w:hint="default"/>
+      </w:rPr>
+    </w:lvl>
+    <w:lvl w:ilvl="2">
+      <w:start w:val="1"/>
+      <w:numFmt w:val="decimal"/>
+      <w:lvlText w:val="%1.%2.%3"/>
+      <w:lvlJc w:val="left"/>
+      <w:pPr>
+        <w:ind w:left="1440" w:hanging="720"/>
+      </w:pPr>
+      <w:rPr>
+        <w:rFonts w:hint="default"/>
+      </w:rPr>
+    </w:lvl>
+    <w:lvl w:ilvl="3">
+      <w:start w:val="1"/>
+      <w:numFmt w:val="decimal"/>
+      <w:lvlText w:val="%1.%2.%3.%4"/>
+      <w:lvlJc w:val="left"/>
+      <w:pPr>
+        <w:ind w:left="1800" w:hanging="720"/>
+      </w:pPr>
+      <w:rPr>
+        <w:rFonts w:hint="default"/>
+      </w:rPr>
+    </w:lvl>
+    <w:lvl w:ilvl="4">
+      <w:start w:val="1"/>
+      <w:numFmt w:val="decimal"/>
+      <w:lvlText w:val="%1.%2.%3.%4.%5"/>
+      <w:lvlJc w:val="left"/>
+      <w:pPr>
+        <w:ind w:left="2520" w:hanging="1080"/>
+      </w:pPr>
+      <w:rPr>
+        <w:rFonts w:hint="default"/>
+      </w:rPr>
+    </w:lvl>
+    <w:lvl w:ilvl="5">
+      <w:start w:val="1"/>
+      <w:numFmt w:val="decimal"/>
+      <w:lvlText w:val="%1.%2.%3.%4.%5.%6"/>
+      <w:lvlJc w:val="left"/>
+      <w:pPr>
+        <w:ind w:left="2880" w:hanging="1080"/>
+      </w:pPr>
+      <w:rPr>
+        <w:rFonts w:hint="default"/>
+      </w:rPr>
+    </w:lvl>
+    <w:lvl w:ilvl="6">
+      <w:start w:val="1"/>
+      <w:numFmt w:val="decimal"/>
+      <w:lvlText w:val="%1.%2.%3.%4.%5.%6.%7"/>
+      <w:lvlJc w:val="left"/>
+      <w:pPr>
+        <w:ind w:left="3600" w:hanging="1440"/>
+      </w:pPr>
+      <w:rPr>
+        <w:rFonts w:hint="default"/>
+      </w:rPr>
+    </w:lvl>
+    <w:lvl w:ilvl="7">
+      <w:start w:val="1"/>
+      <w:numFmt w:val="decimal"/>
+      <w:lvlText w:val="%1.%2.%3.%4.%5.%6.%7.%8"/>
+      <w:lvlJc w:val="left"/>
+      <w:pPr>
+        <w:ind w:left="3960" w:hanging="1440"/>
+      </w:pPr>
+      <w:rPr>
+        <w:rFonts w:hint="default"/>
+      </w:rPr>
+    </w:lvl>
+    <w:lvl w:ilvl="8">
+      <w:start w:val="1"/>
+      <w:numFmt w:val="decimal"/>
+      <w:lvlText w:val="%1.%2.%3.%4.%5.%6.%7.%8.%9"/>
+      <w:lvlJc w:val="left"/>
+      <w:pPr>
+        <w:ind w:left="4680" w:hanging="1800"/>
+      </w:pPr>
+      <w:rPr>
+        <w:rFonts w:hint="default"/>
+      </w:rPr>
+    </w:lvl>
+  </w:abstractNum>
+  <w:abstractNum w:abstractNumId="15" w15:restartNumberingAfterBreak="0">
     <w:nsid w:val="65802862"/>
     <w:multiLevelType w:val="multilevel"/>
     <w:tmpl w:val="F4C49710"/>
@@ -6793,7 +7633,7 @@
       </w:rPr>
     </w:lvl>
   </w:abstractNum>
-  <w:abstractNum w:abstractNumId="11" w15:restartNumberingAfterBreak="0">
+  <w:abstractNum w:abstractNumId="16" w15:restartNumberingAfterBreak="0">
     <w:nsid w:val="6DAA5AA3"/>
     <w:multiLevelType w:val="hybridMultilevel"/>
     <w:tmpl w:val="E2C4048A"/>
@@ -6906,7 +7746,7 @@
       </w:rPr>
     </w:lvl>
   </w:abstractNum>
-  <w:abstractNum w:abstractNumId="12" w15:restartNumberingAfterBreak="0">
+  <w:abstractNum w:abstractNumId="17" w15:restartNumberingAfterBreak="0">
     <w:nsid w:val="7013671C"/>
     <w:multiLevelType w:val="multilevel"/>
     <w:tmpl w:val="A508C776"/>
@@ -7027,7 +7867,7 @@
       </w:rPr>
     </w:lvl>
   </w:abstractNum>
-  <w:abstractNum w:abstractNumId="13" w15:restartNumberingAfterBreak="0">
+  <w:abstractNum w:abstractNumId="18" w15:restartNumberingAfterBreak="0">
     <w:nsid w:val="77886420"/>
     <w:multiLevelType w:val="multilevel"/>
     <w:tmpl w:val="C56A20F2"/>
@@ -7140,7 +7980,7 @@
       </w:rPr>
     </w:lvl>
   </w:abstractNum>
-  <w:abstractNum w:abstractNumId="14" w15:restartNumberingAfterBreak="0">
+  <w:abstractNum w:abstractNumId="19" w15:restartNumberingAfterBreak="0">
     <w:nsid w:val="78440BD3"/>
     <w:multiLevelType w:val="multilevel"/>
     <w:tmpl w:val="BF662CD4"/>
@@ -7253,7 +8093,7 @@
       </w:rPr>
     </w:lvl>
   </w:abstractNum>
-  <w:abstractNum w:abstractNumId="15" w15:restartNumberingAfterBreak="0">
+  <w:abstractNum w:abstractNumId="20" w15:restartNumberingAfterBreak="0">
     <w:nsid w:val="7C65059C"/>
     <w:multiLevelType w:val="multilevel"/>
     <w:tmpl w:val="A6FE03EE"/>
@@ -7367,52 +8207,67 @@
     </w:lvl>
   </w:abstractNum>
   <w:num w:numId="1">
-    <w:abstractNumId w:val="11"/>
+    <w:abstractNumId w:val="16"/>
   </w:num>
   <w:num w:numId="2">
-    <w:abstractNumId w:val="3"/>
+    <w:abstractNumId w:val="4"/>
   </w:num>
   <w:num w:numId="3">
-    <w:abstractNumId w:val="4"/>
+    <w:abstractNumId w:val="5"/>
   </w:num>
   <w:num w:numId="4">
-    <w:abstractNumId w:val="5"/>
+    <w:abstractNumId w:val="6"/>
   </w:num>
   <w:num w:numId="5">
-    <w:abstractNumId w:val="12"/>
+    <w:abstractNumId w:val="17"/>
   </w:num>
   <w:num w:numId="6">
-    <w:abstractNumId w:val="7"/>
+    <w:abstractNumId w:val="9"/>
   </w:num>
   <w:num w:numId="7">
     <w:abstractNumId w:val="1"/>
   </w:num>
   <w:num w:numId="8">
-    <w:abstractNumId w:val="9"/>
+    <w:abstractNumId w:val="13"/>
   </w:num>
   <w:num w:numId="9">
     <w:abstractNumId w:val="0"/>
   </w:num>
   <w:num w:numId="10">
-    <w:abstractNumId w:val="13"/>
+    <w:abstractNumId w:val="18"/>
   </w:num>
   <w:num w:numId="11">
     <w:abstractNumId w:val="2"/>
   </w:num>
   <w:num w:numId="12">
+    <w:abstractNumId w:val="20"/>
+  </w:num>
+  <w:num w:numId="13">
     <w:abstractNumId w:val="15"/>
   </w:num>
-  <w:num w:numId="13">
+  <w:num w:numId="14">
+    <w:abstractNumId w:val="19"/>
+  </w:num>
+  <w:num w:numId="15">
+    <w:abstractNumId w:val="8"/>
+  </w:num>
+  <w:num w:numId="16">
+    <w:abstractNumId w:val="12"/>
+  </w:num>
+  <w:num w:numId="17">
+    <w:abstractNumId w:val="11"/>
+  </w:num>
+  <w:num w:numId="18">
+    <w:abstractNumId w:val="3"/>
+  </w:num>
+  <w:num w:numId="19">
+    <w:abstractNumId w:val="7"/>
+  </w:num>
+  <w:num w:numId="20">
     <w:abstractNumId w:val="10"/>
   </w:num>
-  <w:num w:numId="14">
+  <w:num w:numId="21">
     <w:abstractNumId w:val="14"/>
-  </w:num>
-  <w:num w:numId="15">
-    <w:abstractNumId w:val="6"/>
-  </w:num>
-  <w:num w:numId="16">
-    <w:abstractNumId w:val="8"/>
   </w:num>
 </w:numbering>
 </file>

</xml_diff>